<commit_message>
Hotfix roles of requirements document
</commit_message>
<xml_diff>
--- a/reports/Deliverable 1/Student #2/02 - Requirements - Student #2.docx
+++ b/reports/Deliverable 1/Student #2/02 - Requirements - Student #2.docx
@@ -506,7 +506,7 @@
                     <w:rFonts w:asciiTheme="majorHAnsi" w:hAnsiTheme="majorHAnsi" w:cstheme="majorHAnsi"/>
                     <w:lang w:val="en-US"/>
                   </w:rPr>
-                  <w:t>Project Manager</w:t>
+                  <w:t>Tester</w:t>
                 </w:r>
               </w:sdtContent>
             </w:sdt>
@@ -9529,11 +9529,13 @@
     <w:rsid w:val="007E6C7A"/>
     <w:rsid w:val="007F586D"/>
     <w:rsid w:val="008B1087"/>
+    <w:rsid w:val="008B1E97"/>
     <w:rsid w:val="0093034B"/>
     <w:rsid w:val="00944E58"/>
     <w:rsid w:val="00953D97"/>
     <w:rsid w:val="00990B95"/>
     <w:rsid w:val="00A222AC"/>
+    <w:rsid w:val="00AE5EC6"/>
     <w:rsid w:val="00B129DB"/>
     <w:rsid w:val="00BC7967"/>
     <w:rsid w:val="00C12AB9"/>

</xml_diff>